<commit_message>
Cookie mechanism and spec update
</commit_message>
<xml_diff>
--- a/Codenames-Pictures-Socket-Interface-Specification.docx
+++ b/Codenames-Pictures-Socket-Interface-Specification.docx
@@ -145,6 +145,12 @@
               </w:rPr>
               <w:t>roomId</w:t>
             </w:r>
+            <w:r>
+              <w:rPr>
+                <w:lang w:val="en-US"/>
+              </w:rPr>
+              <w:t>: int</w:t>
+            </w:r>
           </w:p>
           <w:p>
             <w:pPr>
@@ -163,6 +169,12 @@
               </w:rPr>
               <w:t>username</w:t>
             </w:r>
+            <w:r>
+              <w:rPr>
+                <w:lang w:val="en-US"/>
+              </w:rPr>
+              <w:t>: string</w:t>
+            </w:r>
           </w:p>
           <w:p>
             <w:pPr>
@@ -262,6 +274,12 @@
               </w:rPr>
               <w:t>playerId</w:t>
             </w:r>
+            <w:r>
+              <w:rPr>
+                <w:lang w:val="en-US"/>
+              </w:rPr>
+              <w:t>: int</w:t>
+            </w:r>
           </w:p>
           <w:p>
             <w:pPr>
@@ -323,6 +341,12 @@
               </w:rPr>
               <w:t>playerId</w:t>
             </w:r>
+            <w:r>
+              <w:rPr>
+                <w:lang w:val="en-US"/>
+              </w:rPr>
+              <w:t>: int</w:t>
+            </w:r>
           </w:p>
           <w:p>
             <w:pPr>
@@ -384,6 +408,12 @@
                 <w:lang w:val="en-US"/>
               </w:rPr>
               <w:t>word</w:t>
+            </w:r>
+            <w:r>
+              <w:rPr>
+                <w:lang w:val="en-US"/>
+              </w:rPr>
+              <w:t>: string</w:t>
             </w:r>
           </w:p>
           <w:p>
@@ -610,6 +640,12 @@
               </w:rPr>
               <w:t>isSpymaster</w:t>
             </w:r>
+            <w:r>
+              <w:rPr>
+                <w:lang w:val="en-US"/>
+              </w:rPr>
+              <w:t>: boolean</w:t>
+            </w:r>
           </w:p>
           <w:p>
             <w:pPr>
@@ -646,6 +682,12 @@
               </w:rPr>
               <w:t>name</w:t>
             </w:r>
+            <w:r>
+              <w:rPr>
+                <w:lang w:val="en-US"/>
+              </w:rPr>
+              <w:t>: string</w:t>
+            </w:r>
           </w:p>
           <w:p>
             <w:pPr>
@@ -664,6 +706,12 @@
               </w:rPr>
               <w:t>id</w:t>
             </w:r>
+            <w:r>
+              <w:rPr>
+                <w:lang w:val="en-US"/>
+              </w:rPr>
+              <w:t>: int</w:t>
+            </w:r>
           </w:p>
           <w:p>
             <w:pPr>
@@ -682,6 +730,30 @@
               </w:rPr>
               <w:t>socketId</w:t>
             </w:r>
+            <w:r>
+              <w:rPr>
+                <w:lang w:val="en-US"/>
+              </w:rPr>
+              <w:t>: string</w:t>
+            </w:r>
+          </w:p>
+          <w:p>
+            <w:pPr>
+              <w:pStyle w:val="Listaszerbekezds"/>
+              <w:numPr>
+                <w:ilvl w:val="1"/>
+                <w:numId w:val="1"/>
+              </w:numPr>
+              <w:rPr>
+                <w:lang w:val="en-US"/>
+              </w:rPr>
+            </w:pPr>
+            <w:r>
+              <w:rPr>
+                <w:lang w:val="en-US"/>
+              </w:rPr>
+              <w:t>isInactive: boolean</w:t>
+            </w:r>
           </w:p>
           <w:p>
             <w:pPr>
@@ -757,6 +829,12 @@
               </w:rPr>
               <w:t>isSecret</w:t>
             </w:r>
+            <w:r>
+              <w:rPr>
+                <w:lang w:val="en-US"/>
+              </w:rPr>
+              <w:t>: boolean</w:t>
+            </w:r>
           </w:p>
           <w:p>
             <w:pPr>
@@ -775,6 +853,12 @@
               </w:rPr>
               <w:t>isStarted</w:t>
             </w:r>
+            <w:r>
+              <w:rPr>
+                <w:lang w:val="en-US"/>
+              </w:rPr>
+              <w:t>: boolean</w:t>
+            </w:r>
           </w:p>
           <w:p>
             <w:pPr>
@@ -814,6 +898,24 @@
           </w:p>
           <w:p>
             <w:pPr>
+              <w:pStyle w:val="Listaszerbekezds"/>
+              <w:numPr>
+                <w:ilvl w:val="0"/>
+                <w:numId w:val="1"/>
+              </w:numPr>
+              <w:rPr>
+                <w:lang w:val="en-US"/>
+              </w:rPr>
+            </w:pPr>
+            <w:r>
+              <w:rPr>
+                <w:lang w:val="en-US"/>
+              </w:rPr>
+              <w:t>currentHint: Hint | undefined</w:t>
+            </w:r>
+          </w:p>
+          <w:p>
+            <w:pPr>
               <w:rPr>
                 <w:lang w:val="en-US"/>
               </w:rPr>
@@ -892,6 +994,12 @@
               </w:rPr>
               <w:t>word</w:t>
             </w:r>
+            <w:r>
+              <w:rPr>
+                <w:lang w:val="en-US"/>
+              </w:rPr>
+              <w:t>: string</w:t>
+            </w:r>
           </w:p>
           <w:p>
             <w:pPr>
@@ -962,8 +1070,9 @@
               <w:pStyle w:val="Listaszerbekezds"/>
               <w:numPr>
                 <w:ilvl w:val="0"/>
-                <w:numId w:val="10"/>
-              </w:numPr>
+                <w:numId w:val="1"/>
+              </w:numPr>
+              <w:spacing w:after="160" w:line="259" w:lineRule="auto"/>
               <w:rPr>
                 <w:lang w:val="en-US"/>
               </w:rPr>
@@ -973,6 +1082,18 @@
                 <w:lang w:val="en-US"/>
               </w:rPr>
               <w:t>winningTeam</w:t>
+            </w:r>
+            <w:r>
+              <w:rPr>
+                <w:lang w:val="en-US"/>
+              </w:rPr>
+              <w:t xml:space="preserve">: </w:t>
+            </w:r>
+            <w:r>
+              <w:rPr>
+                <w:lang w:val="en-US"/>
+              </w:rPr>
+              <w:t>‘red’ | ‘blue’</w:t>
             </w:r>
           </w:p>
         </w:tc>
@@ -1015,6 +1136,12 @@
               </w:rPr>
               <w:t>senderId (player id)</w:t>
             </w:r>
+            <w:r>
+              <w:rPr>
+                <w:lang w:val="en-US"/>
+              </w:rPr>
+              <w:t>: int</w:t>
+            </w:r>
           </w:p>
           <w:p>
             <w:pPr>
@@ -1033,6 +1160,12 @@
               </w:rPr>
               <w:t>message</w:t>
             </w:r>
+            <w:r>
+              <w:rPr>
+                <w:lang w:val="en-US"/>
+              </w:rPr>
+              <w:t>: string</w:t>
+            </w:r>
           </w:p>
           <w:p>
             <w:pPr>
@@ -1065,6 +1198,12 @@
               </w:rPr>
               <w:t>senderId(player id)</w:t>
             </w:r>
+            <w:r>
+              <w:rPr>
+                <w:lang w:val="en-US"/>
+              </w:rPr>
+              <w:t>: int</w:t>
+            </w:r>
           </w:p>
           <w:p>
             <w:pPr>
@@ -1082,6 +1221,12 @@
                 <w:lang w:val="en-US"/>
               </w:rPr>
               <w:t>message</w:t>
+            </w:r>
+            <w:r>
+              <w:rPr>
+                <w:lang w:val="en-US"/>
+              </w:rPr>
+              <w:t>: string</w:t>
             </w:r>
           </w:p>
         </w:tc>
@@ -1191,7 +1336,31 @@
         <w:rPr>
           <w:lang w:val="en-US"/>
         </w:rPr>
-        <w:t>, 24h</w:t>
+        <w:t>, 4h</w:t>
+      </w:r>
+      <w:r>
+        <w:rPr>
+          <w:lang w:val="en-US"/>
+        </w:rPr>
+        <w:t xml:space="preserve"> </w:t>
+      </w:r>
+      <w:r>
+        <w:rPr>
+          <w:lang w:val="en-US"/>
+        </w:rPr>
+        <w:sym w:font="Wingdings" w:char="F0E8"/>
+      </w:r>
+      <w:r>
+        <w:rPr>
+          <w:lang w:val="en-US"/>
+        </w:rPr>
+        <w:t xml:space="preserve"> </w:t>
+      </w:r>
+      <w:r>
+        <w:rPr>
+          <w:lang w:val="en-US"/>
+        </w:rPr>
+        <w:t>convert to number on parse!!!</w:t>
       </w:r>
     </w:p>
     <w:sectPr>

</xml_diff>

<commit_message>
Added inactivityHandlers and host option for external IP
</commit_message>
<xml_diff>
--- a/Codenames-Pictures-Socket-Interface-Specification.docx
+++ b/Codenames-Pictures-Socket-Interface-Specification.docx
@@ -22,7 +22,7 @@
     </w:p>
     <w:tbl>
       <w:tblPr>
-        <w:tblStyle w:val="Rcsostblzat"/>
+        <w:tblStyle w:val="TableGrid"/>
         <w:tblW w:w="0" w:type="auto"/>
         <w:tblLook w:val="04A0" w:firstRow="1" w:lastRow="0" w:firstColumn="1" w:lastColumn="0" w:noHBand="0" w:noVBand="1"/>
       </w:tblPr>
@@ -110,7 +110,7 @@
           </w:p>
           <w:p>
             <w:pPr>
-              <w:pStyle w:val="Listaszerbekezds"/>
+              <w:pStyle w:val="ListParagraph"/>
               <w:numPr>
                 <w:ilvl w:val="0"/>
                 <w:numId w:val="1"/>
@@ -152,7 +152,7 @@
           </w:p>
           <w:p>
             <w:pPr>
-              <w:pStyle w:val="Listaszerbekezds"/>
+              <w:pStyle w:val="ListParagraph"/>
               <w:numPr>
                 <w:ilvl w:val="0"/>
                 <w:numId w:val="1"/>
@@ -178,7 +178,7 @@
           </w:p>
           <w:p>
             <w:pPr>
-              <w:pStyle w:val="Listaszerbekezds"/>
+              <w:pStyle w:val="ListParagraph"/>
               <w:numPr>
                 <w:ilvl w:val="0"/>
                 <w:numId w:val="1"/>
@@ -219,7 +219,7 @@
           </w:p>
           <w:p>
             <w:pPr>
-              <w:pStyle w:val="Listaszerbekezds"/>
+              <w:pStyle w:val="ListParagraph"/>
               <w:numPr>
                 <w:ilvl w:val="0"/>
                 <w:numId w:val="3"/>
@@ -254,7 +254,7 @@
           </w:p>
           <w:p>
             <w:pPr>
-              <w:pStyle w:val="Listaszerbekezds"/>
+              <w:pStyle w:val="ListParagraph"/>
               <w:numPr>
                 <w:ilvl w:val="0"/>
                 <w:numId w:val="3"/>
@@ -287,7 +287,7 @@
               <w:rPr>
                 <w:lang w:val="en-US"/>
               </w:rPr>
-              <w:t>Team</w:t>
+              <w:t>Position</w:t>
             </w:r>
             <w:proofErr w:type="spellEnd"/>
             <w:r>
@@ -299,7 +299,7 @@
           </w:p>
           <w:p>
             <w:pPr>
-              <w:pStyle w:val="Listaszerbekezds"/>
+              <w:pStyle w:val="ListParagraph"/>
               <w:numPr>
                 <w:ilvl w:val="0"/>
                 <w:numId w:val="2"/>
@@ -325,7 +325,7 @@
           </w:p>
           <w:p>
             <w:pPr>
-              <w:pStyle w:val="Listaszerbekezds"/>
+              <w:pStyle w:val="ListParagraph"/>
               <w:numPr>
                 <w:ilvl w:val="0"/>
                 <w:numId w:val="2"/>
@@ -334,96 +334,24 @@
                 <w:lang w:val="en-US"/>
               </w:rPr>
             </w:pPr>
-            <w:r>
-              <w:rPr>
-                <w:lang w:val="en-US"/>
-              </w:rPr>
-              <w:t xml:space="preserve">team: </w:t>
-            </w:r>
-            <w:r>
-              <w:rPr>
-                <w:lang w:val="en-US"/>
-              </w:rPr>
-              <w:t>’blue’ | ’red’</w:t>
-            </w:r>
-          </w:p>
-          <w:p>
-            <w:pPr>
-              <w:rPr>
-                <w:lang w:val="en-US"/>
-              </w:rPr>
-            </w:pPr>
-            <w:proofErr w:type="spellStart"/>
-            <w:r>
-              <w:rPr>
-                <w:lang w:val="en-US"/>
-              </w:rPr>
-              <w:t>pick</w:t>
-            </w:r>
-            <w:r>
-              <w:rPr>
-                <w:lang w:val="en-US"/>
-              </w:rPr>
-              <w:t>Spymaster</w:t>
-            </w:r>
-            <w:proofErr w:type="spellEnd"/>
-            <w:r>
-              <w:rPr>
-                <w:lang w:val="en-US"/>
-              </w:rPr>
-              <w:t>:</w:t>
-            </w:r>
-          </w:p>
-          <w:p>
-            <w:pPr>
-              <w:pStyle w:val="Listaszerbekezds"/>
-              <w:numPr>
-                <w:ilvl w:val="0"/>
-                <w:numId w:val="5"/>
-              </w:numPr>
-              <w:rPr>
-                <w:lang w:val="en-US"/>
-              </w:rPr>
-            </w:pPr>
-            <w:proofErr w:type="spellStart"/>
-            <w:r>
-              <w:rPr>
-                <w:lang w:val="en-US"/>
-              </w:rPr>
-              <w:t>playerId</w:t>
-            </w:r>
-            <w:proofErr w:type="spellEnd"/>
-            <w:r>
-              <w:rPr>
-                <w:lang w:val="en-US"/>
-              </w:rPr>
-              <w:t>: int</w:t>
-            </w:r>
-          </w:p>
-          <w:p>
-            <w:pPr>
-              <w:rPr>
-                <w:lang w:val="en-US"/>
-              </w:rPr>
-            </w:pPr>
-            <w:proofErr w:type="spellStart"/>
-            <w:r>
-              <w:rPr>
-                <w:lang w:val="en-US"/>
-              </w:rPr>
-              <w:t>startGame</w:t>
-            </w:r>
-            <w:proofErr w:type="spellEnd"/>
-            <w:r>
-              <w:rPr>
-                <w:lang w:val="en-US"/>
-              </w:rPr>
-              <w:t>:</w:t>
-            </w:r>
-          </w:p>
-          <w:p>
-            <w:pPr>
-              <w:pStyle w:val="Listaszerbekezds"/>
+            <w:proofErr w:type="gramStart"/>
+            <w:r>
+              <w:rPr>
+                <w:lang w:val="en-US"/>
+              </w:rPr>
+              <w:t>spymaster</w:t>
+            </w:r>
+            <w:proofErr w:type="gramEnd"/>
+            <w:r>
+              <w:rPr>
+                <w:lang w:val="en-GB"/>
+              </w:rPr>
+              <w:t>: true | false</w:t>
+            </w:r>
+          </w:p>
+          <w:p>
+            <w:pPr>
+              <w:pStyle w:val="ListParagraph"/>
               <w:numPr>
                 <w:ilvl w:val="0"/>
                 <w:numId w:val="2"/>
@@ -436,21 +364,27 @@
               <w:rPr>
                 <w:lang w:val="en-US"/>
               </w:rPr>
-              <w:t>null</w:t>
-            </w:r>
-          </w:p>
-          <w:p>
-            <w:pPr>
-              <w:rPr>
-                <w:lang w:val="en-US"/>
-              </w:rPr>
-            </w:pPr>
-            <w:proofErr w:type="spellStart"/>
-            <w:r>
-              <w:rPr>
-                <w:lang w:val="en-US"/>
-              </w:rPr>
-              <w:t>giveHint</w:t>
+              <w:t xml:space="preserve">team: </w:t>
+            </w:r>
+            <w:r>
+              <w:rPr>
+                <w:lang w:val="en-US"/>
+              </w:rPr>
+              <w:t>’blue’ | ’red’</w:t>
+            </w:r>
+          </w:p>
+          <w:p>
+            <w:pPr>
+              <w:rPr>
+                <w:lang w:val="en-US"/>
+              </w:rPr>
+            </w:pPr>
+            <w:proofErr w:type="spellStart"/>
+            <w:r>
+              <w:rPr>
+                <w:lang w:val="en-US"/>
+              </w:rPr>
+              <w:t>startGame</w:t>
             </w:r>
             <w:proofErr w:type="spellEnd"/>
             <w:r>
@@ -462,7 +396,7 @@
           </w:p>
           <w:p>
             <w:pPr>
-              <w:pStyle w:val="Listaszerbekezds"/>
+              <w:pStyle w:val="ListParagraph"/>
               <w:numPr>
                 <w:ilvl w:val="0"/>
                 <w:numId w:val="2"/>
@@ -475,18 +409,33 @@
               <w:rPr>
                 <w:lang w:val="en-US"/>
               </w:rPr>
-              <w:t>word</w:t>
-            </w:r>
-            <w:r>
-              <w:rPr>
-                <w:lang w:val="en-US"/>
-              </w:rPr>
-              <w:t>: string</w:t>
-            </w:r>
-          </w:p>
-          <w:p>
-            <w:pPr>
-              <w:pStyle w:val="Listaszerbekezds"/>
+              <w:t>null</w:t>
+            </w:r>
+          </w:p>
+          <w:p>
+            <w:pPr>
+              <w:rPr>
+                <w:lang w:val="en-US"/>
+              </w:rPr>
+            </w:pPr>
+            <w:proofErr w:type="spellStart"/>
+            <w:r>
+              <w:rPr>
+                <w:lang w:val="en-US"/>
+              </w:rPr>
+              <w:t>giveHint</w:t>
+            </w:r>
+            <w:proofErr w:type="spellEnd"/>
+            <w:r>
+              <w:rPr>
+                <w:lang w:val="en-US"/>
+              </w:rPr>
+              <w:t>:</w:t>
+            </w:r>
+          </w:p>
+          <w:p>
+            <w:pPr>
+              <w:pStyle w:val="ListParagraph"/>
               <w:numPr>
                 <w:ilvl w:val="0"/>
                 <w:numId w:val="2"/>
@@ -499,6 +448,30 @@
               <w:rPr>
                 <w:lang w:val="en-US"/>
               </w:rPr>
+              <w:t>word</w:t>
+            </w:r>
+            <w:r>
+              <w:rPr>
+                <w:lang w:val="en-US"/>
+              </w:rPr>
+              <w:t>: string</w:t>
+            </w:r>
+          </w:p>
+          <w:p>
+            <w:pPr>
+              <w:pStyle w:val="ListParagraph"/>
+              <w:numPr>
+                <w:ilvl w:val="0"/>
+                <w:numId w:val="2"/>
+              </w:numPr>
+              <w:rPr>
+                <w:lang w:val="en-US"/>
+              </w:rPr>
+            </w:pPr>
+            <w:r>
+              <w:rPr>
+                <w:lang w:val="en-US"/>
+              </w:rPr>
               <w:t xml:space="preserve">number: 1-8, 0 – </w:t>
             </w:r>
             <w:r>
@@ -549,7 +522,7 @@
           </w:p>
           <w:p>
             <w:pPr>
-              <w:pStyle w:val="Listaszerbekezds"/>
+              <w:pStyle w:val="ListParagraph"/>
               <w:numPr>
                 <w:ilvl w:val="0"/>
                 <w:numId w:val="9"/>
@@ -588,7 +561,7 @@
           </w:p>
           <w:p>
             <w:pPr>
-              <w:pStyle w:val="Listaszerbekezds"/>
+              <w:pStyle w:val="ListParagraph"/>
               <w:numPr>
                 <w:ilvl w:val="0"/>
                 <w:numId w:val="9"/>
@@ -612,12 +585,14 @@
           <w:p>
             <w:pPr>
               <w:rPr>
-                <w:lang w:val="en-US"/>
-              </w:rPr>
-            </w:pPr>
-            <w:proofErr w:type="spellStart"/>
-            <w:r>
-              <w:rPr>
+                <w:color w:val="4EA72E" w:themeColor="accent6"/>
+                <w:lang w:val="en-US"/>
+              </w:rPr>
+            </w:pPr>
+            <w:proofErr w:type="spellStart"/>
+            <w:r>
+              <w:rPr>
+                <w:color w:val="4EA72E" w:themeColor="accent6"/>
                 <w:lang w:val="en-US"/>
               </w:rPr>
               <w:t>receiveId</w:t>
@@ -625,6 +600,7 @@
             <w:proofErr w:type="spellEnd"/>
             <w:r>
               <w:rPr>
+                <w:color w:val="4EA72E" w:themeColor="accent6"/>
                 <w:lang w:val="en-US"/>
               </w:rPr>
               <w:t>:</w:t>
@@ -632,7 +608,7 @@
           </w:p>
           <w:p>
             <w:pPr>
-              <w:pStyle w:val="Listaszerbekezds"/>
+              <w:pStyle w:val="ListParagraph"/>
               <w:numPr>
                 <w:ilvl w:val="0"/>
                 <w:numId w:val="9"/>
@@ -658,7 +634,7 @@
           </w:p>
           <w:p>
             <w:pPr>
-              <w:pStyle w:val="Listaszerbekezds"/>
+              <w:pStyle w:val="ListParagraph"/>
               <w:numPr>
                 <w:ilvl w:val="0"/>
                 <w:numId w:val="9"/>
@@ -685,12 +661,14 @@
           <w:p>
             <w:pPr>
               <w:rPr>
-                <w:lang w:val="en-US"/>
-              </w:rPr>
-            </w:pPr>
-            <w:proofErr w:type="spellStart"/>
-            <w:r>
-              <w:rPr>
+                <w:color w:val="4EA72E" w:themeColor="accent6"/>
+                <w:lang w:val="en-US"/>
+              </w:rPr>
+            </w:pPr>
+            <w:proofErr w:type="spellStart"/>
+            <w:r>
+              <w:rPr>
+                <w:color w:val="4EA72E" w:themeColor="accent6"/>
                 <w:lang w:val="en-US"/>
               </w:rPr>
               <w:t>receiveRoom</w:t>
@@ -698,6 +676,7 @@
             <w:proofErr w:type="spellEnd"/>
             <w:r>
               <w:rPr>
+                <w:color w:val="4EA72E" w:themeColor="accent6"/>
                 <w:lang w:val="en-US"/>
               </w:rPr>
               <w:t>:</w:t>
@@ -705,7 +684,7 @@
           </w:p>
           <w:p>
             <w:pPr>
-              <w:pStyle w:val="Listaszerbekezds"/>
+              <w:pStyle w:val="ListParagraph"/>
               <w:numPr>
                 <w:ilvl w:val="0"/>
                 <w:numId w:val="1"/>
@@ -731,7 +710,7 @@
           </w:p>
           <w:p>
             <w:pPr>
-              <w:pStyle w:val="Listaszerbekezds"/>
+              <w:pStyle w:val="ListParagraph"/>
               <w:numPr>
                 <w:ilvl w:val="0"/>
                 <w:numId w:val="1"/>
@@ -763,7 +742,7 @@
           </w:p>
           <w:p>
             <w:pPr>
-              <w:pStyle w:val="Listaszerbekezds"/>
+              <w:pStyle w:val="ListParagraph"/>
               <w:numPr>
                 <w:ilvl w:val="1"/>
                 <w:numId w:val="1"/>
@@ -797,7 +776,7 @@
           </w:p>
           <w:p>
             <w:pPr>
-              <w:pStyle w:val="Listaszerbekezds"/>
+              <w:pStyle w:val="ListParagraph"/>
               <w:numPr>
                 <w:ilvl w:val="1"/>
                 <w:numId w:val="1"/>
@@ -815,7 +794,7 @@
           </w:p>
           <w:p>
             <w:pPr>
-              <w:pStyle w:val="Listaszerbekezds"/>
+              <w:pStyle w:val="ListParagraph"/>
               <w:numPr>
                 <w:ilvl w:val="1"/>
                 <w:numId w:val="1"/>
@@ -839,7 +818,7 @@
           </w:p>
           <w:p>
             <w:pPr>
-              <w:pStyle w:val="Listaszerbekezds"/>
+              <w:pStyle w:val="ListParagraph"/>
               <w:numPr>
                 <w:ilvl w:val="1"/>
                 <w:numId w:val="1"/>
@@ -863,7 +842,7 @@
           </w:p>
           <w:p>
             <w:pPr>
-              <w:pStyle w:val="Listaszerbekezds"/>
+              <w:pStyle w:val="ListParagraph"/>
               <w:numPr>
                 <w:ilvl w:val="1"/>
                 <w:numId w:val="1"/>
@@ -889,7 +868,7 @@
           </w:p>
           <w:p>
             <w:pPr>
-              <w:pStyle w:val="Listaszerbekezds"/>
+              <w:pStyle w:val="ListParagraph"/>
               <w:numPr>
                 <w:ilvl w:val="1"/>
                 <w:numId w:val="1"/>
@@ -923,7 +902,7 @@
           </w:p>
           <w:p>
             <w:pPr>
-              <w:pStyle w:val="Listaszerbekezds"/>
+              <w:pStyle w:val="ListParagraph"/>
               <w:numPr>
                 <w:ilvl w:val="0"/>
                 <w:numId w:val="1"/>
@@ -955,7 +934,7 @@
           </w:p>
           <w:p>
             <w:pPr>
-              <w:pStyle w:val="Listaszerbekezds"/>
+              <w:pStyle w:val="ListParagraph"/>
               <w:numPr>
                 <w:ilvl w:val="1"/>
                 <w:numId w:val="1"/>
@@ -990,7 +969,7 @@
           </w:p>
           <w:p>
             <w:pPr>
-              <w:pStyle w:val="Listaszerbekezds"/>
+              <w:pStyle w:val="ListParagraph"/>
               <w:numPr>
                 <w:ilvl w:val="1"/>
                 <w:numId w:val="1"/>
@@ -1024,7 +1003,7 @@
           </w:p>
           <w:p>
             <w:pPr>
-              <w:pStyle w:val="Listaszerbekezds"/>
+              <w:pStyle w:val="ListParagraph"/>
               <w:numPr>
                 <w:ilvl w:val="1"/>
                 <w:numId w:val="1"/>
@@ -1058,7 +1037,7 @@
           </w:p>
           <w:p>
             <w:pPr>
-              <w:pStyle w:val="Listaszerbekezds"/>
+              <w:pStyle w:val="ListParagraph"/>
               <w:numPr>
                 <w:ilvl w:val="0"/>
                 <w:numId w:val="1"/>
@@ -1092,7 +1071,7 @@
           </w:p>
           <w:p>
             <w:pPr>
-              <w:pStyle w:val="Listaszerbekezds"/>
+              <w:pStyle w:val="ListParagraph"/>
               <w:numPr>
                 <w:ilvl w:val="0"/>
                 <w:numId w:val="1"/>
@@ -1118,7 +1097,7 @@
           </w:p>
           <w:p>
             <w:pPr>
-              <w:pStyle w:val="Listaszerbekezds"/>
+              <w:pStyle w:val="ListParagraph"/>
               <w:numPr>
                 <w:ilvl w:val="0"/>
                 <w:numId w:val="1"/>
@@ -1146,7 +1125,7 @@
           </w:p>
           <w:p>
             <w:pPr>
-              <w:pStyle w:val="Listaszerbekezds"/>
+              <w:pStyle w:val="ListParagraph"/>
               <w:numPr>
                 <w:ilvl w:val="0"/>
                 <w:numId w:val="1"/>
@@ -1173,11 +1152,13 @@
           <w:p>
             <w:pPr>
               <w:rPr>
-                <w:lang w:val="en-US"/>
-              </w:rPr>
-            </w:pPr>
-            <w:r>
-              <w:rPr>
+                <w:color w:val="4EA72E" w:themeColor="accent6"/>
+                <w:lang w:val="en-US"/>
+              </w:rPr>
+            </w:pPr>
+            <w:r>
+              <w:rPr>
+                <w:color w:val="4EA72E" w:themeColor="accent6"/>
                 <w:lang w:val="en-US"/>
               </w:rPr>
               <w:t>error:</w:t>
@@ -1185,7 +1166,7 @@
           </w:p>
           <w:p>
             <w:pPr>
-              <w:pStyle w:val="Listaszerbekezds"/>
+              <w:pStyle w:val="ListParagraph"/>
               <w:numPr>
                 <w:ilvl w:val="0"/>
                 <w:numId w:val="4"/>
@@ -1233,7 +1214,7 @@
           </w:p>
           <w:p>
             <w:pPr>
-              <w:pStyle w:val="Listaszerbekezds"/>
+              <w:pStyle w:val="ListParagraph"/>
               <w:numPr>
                 <w:ilvl w:val="0"/>
                 <w:numId w:val="4"/>
@@ -1272,7 +1253,7 @@
           </w:p>
           <w:p>
             <w:pPr>
-              <w:pStyle w:val="Listaszerbekezds"/>
+              <w:pStyle w:val="ListParagraph"/>
               <w:numPr>
                 <w:ilvl w:val="0"/>
                 <w:numId w:val="2"/>
@@ -1297,7 +1278,7 @@
           </w:p>
           <w:p>
             <w:pPr>
-              <w:pStyle w:val="Listaszerbekezds"/>
+              <w:pStyle w:val="ListParagraph"/>
               <w:numPr>
                 <w:ilvl w:val="0"/>
                 <w:numId w:val="2"/>
@@ -1338,7 +1319,7 @@
           </w:p>
           <w:p>
             <w:pPr>
-              <w:pStyle w:val="Listaszerbekezds"/>
+              <w:pStyle w:val="ListParagraph"/>
               <w:numPr>
                 <w:ilvl w:val="0"/>
                 <w:numId w:val="10"/>
@@ -1377,7 +1358,7 @@
           </w:p>
           <w:p>
             <w:pPr>
-              <w:pStyle w:val="Listaszerbekezds"/>
+              <w:pStyle w:val="ListParagraph"/>
               <w:numPr>
                 <w:ilvl w:val="0"/>
                 <w:numId w:val="1"/>
@@ -1437,7 +1418,7 @@
           </w:p>
           <w:p>
             <w:pPr>
-              <w:pStyle w:val="Listaszerbekezds"/>
+              <w:pStyle w:val="ListParagraph"/>
               <w:numPr>
                 <w:ilvl w:val="0"/>
                 <w:numId w:val="6"/>
@@ -1469,7 +1450,7 @@
           </w:p>
           <w:p>
             <w:pPr>
-              <w:pStyle w:val="Listaszerbekezds"/>
+              <w:pStyle w:val="ListParagraph"/>
               <w:numPr>
                 <w:ilvl w:val="0"/>
                 <w:numId w:val="6"/>
@@ -1508,7 +1489,7 @@
           </w:p>
           <w:p>
             <w:pPr>
-              <w:pStyle w:val="Listaszerbekezds"/>
+              <w:pStyle w:val="ListParagraph"/>
               <w:numPr>
                 <w:ilvl w:val="0"/>
                 <w:numId w:val="6"/>
@@ -1549,7 +1530,7 @@
           </w:p>
           <w:p>
             <w:pPr>
-              <w:pStyle w:val="Listaszerbekezds"/>
+              <w:pStyle w:val="ListParagraph"/>
               <w:numPr>
                 <w:ilvl w:val="0"/>
                 <w:numId w:val="7"/>
@@ -1599,7 +1580,7 @@
           </w:p>
           <w:p>
             <w:pPr>
-              <w:pStyle w:val="Listaszerbekezds"/>
+              <w:pStyle w:val="ListParagraph"/>
               <w:numPr>
                 <w:ilvl w:val="0"/>
                 <w:numId w:val="6"/>
@@ -1641,7 +1622,7 @@
           </w:p>
           <w:p>
             <w:pPr>
-              <w:pStyle w:val="Listaszerbekezds"/>
+              <w:pStyle w:val="ListParagraph"/>
               <w:numPr>
                 <w:ilvl w:val="0"/>
                 <w:numId w:val="6"/>
@@ -3307,7 +3288,7 @@
     <w:lsdException w:name="Unresolved Mention" w:semiHidden="1" w:unhideWhenUsed="1"/>
     <w:lsdException w:name="Smart Link" w:semiHidden="1" w:unhideWhenUsed="1"/>
   </w:latentStyles>
-  <w:style w:type="paragraph" w:default="1" w:styleId="Norml">
+  <w:style w:type="paragraph" w:default="1" w:styleId="Normal">
     <w:name w:val="Normal"/>
     <w:qFormat/>
     <w:rsid w:val="003D0840"/>
@@ -3316,11 +3297,11 @@
       <w:sz w:val="24"/>
     </w:rPr>
   </w:style>
-  <w:style w:type="paragraph" w:styleId="Cmsor1">
+  <w:style w:type="paragraph" w:styleId="Heading1">
     <w:name w:val="heading 1"/>
-    <w:basedOn w:val="Norml"/>
-    <w:next w:val="Norml"/>
-    <w:link w:val="Cmsor1Char"/>
+    <w:basedOn w:val="Normal"/>
+    <w:next w:val="Normal"/>
+    <w:link w:val="Heading1Char"/>
     <w:uiPriority w:val="9"/>
     <w:qFormat/>
     <w:rsid w:val="00130AE6"/>
@@ -3337,11 +3318,11 @@
       <w:szCs w:val="40"/>
     </w:rPr>
   </w:style>
-  <w:style w:type="paragraph" w:styleId="Cmsor2">
+  <w:style w:type="paragraph" w:styleId="Heading2">
     <w:name w:val="heading 2"/>
-    <w:basedOn w:val="Norml"/>
-    <w:next w:val="Norml"/>
-    <w:link w:val="Cmsor2Char"/>
+    <w:basedOn w:val="Normal"/>
+    <w:next w:val="Normal"/>
+    <w:link w:val="Heading2Char"/>
     <w:uiPriority w:val="9"/>
     <w:semiHidden/>
     <w:unhideWhenUsed/>
@@ -3360,11 +3341,11 @@
       <w:szCs w:val="32"/>
     </w:rPr>
   </w:style>
-  <w:style w:type="paragraph" w:styleId="Cmsor3">
+  <w:style w:type="paragraph" w:styleId="Heading3">
     <w:name w:val="heading 3"/>
-    <w:basedOn w:val="Norml"/>
-    <w:next w:val="Norml"/>
-    <w:link w:val="Cmsor3Char"/>
+    <w:basedOn w:val="Normal"/>
+    <w:next w:val="Normal"/>
+    <w:link w:val="Heading3Char"/>
     <w:uiPriority w:val="9"/>
     <w:semiHidden/>
     <w:unhideWhenUsed/>
@@ -3383,11 +3364,11 @@
       <w:szCs w:val="28"/>
     </w:rPr>
   </w:style>
-  <w:style w:type="paragraph" w:styleId="Cmsor4">
+  <w:style w:type="paragraph" w:styleId="Heading4">
     <w:name w:val="heading 4"/>
-    <w:basedOn w:val="Norml"/>
-    <w:next w:val="Norml"/>
-    <w:link w:val="Cmsor4Char"/>
+    <w:basedOn w:val="Normal"/>
+    <w:next w:val="Normal"/>
+    <w:link w:val="Heading4Char"/>
     <w:uiPriority w:val="9"/>
     <w:semiHidden/>
     <w:unhideWhenUsed/>
@@ -3406,11 +3387,11 @@
       <w:color w:val="0F4761" w:themeColor="accent1" w:themeShade="BF"/>
     </w:rPr>
   </w:style>
-  <w:style w:type="paragraph" w:styleId="Cmsor5">
+  <w:style w:type="paragraph" w:styleId="Heading5">
     <w:name w:val="heading 5"/>
-    <w:basedOn w:val="Norml"/>
-    <w:next w:val="Norml"/>
-    <w:link w:val="Cmsor5Char"/>
+    <w:basedOn w:val="Normal"/>
+    <w:next w:val="Normal"/>
+    <w:link w:val="Heading5Char"/>
     <w:uiPriority w:val="9"/>
     <w:semiHidden/>
     <w:unhideWhenUsed/>
@@ -3427,11 +3408,11 @@
       <w:color w:val="0F4761" w:themeColor="accent1" w:themeShade="BF"/>
     </w:rPr>
   </w:style>
-  <w:style w:type="paragraph" w:styleId="Cmsor6">
+  <w:style w:type="paragraph" w:styleId="Heading6">
     <w:name w:val="heading 6"/>
-    <w:basedOn w:val="Norml"/>
-    <w:next w:val="Norml"/>
-    <w:link w:val="Cmsor6Char"/>
+    <w:basedOn w:val="Normal"/>
+    <w:next w:val="Normal"/>
+    <w:link w:val="Heading6Char"/>
     <w:uiPriority w:val="9"/>
     <w:semiHidden/>
     <w:unhideWhenUsed/>
@@ -3450,11 +3431,11 @@
       <w:color w:val="595959" w:themeColor="text1" w:themeTint="A6"/>
     </w:rPr>
   </w:style>
-  <w:style w:type="paragraph" w:styleId="Cmsor7">
+  <w:style w:type="paragraph" w:styleId="Heading7">
     <w:name w:val="heading 7"/>
-    <w:basedOn w:val="Norml"/>
-    <w:next w:val="Norml"/>
-    <w:link w:val="Cmsor7Char"/>
+    <w:basedOn w:val="Normal"/>
+    <w:next w:val="Normal"/>
+    <w:link w:val="Heading7Char"/>
     <w:uiPriority w:val="9"/>
     <w:semiHidden/>
     <w:unhideWhenUsed/>
@@ -3471,11 +3452,11 @@
       <w:color w:val="595959" w:themeColor="text1" w:themeTint="A6"/>
     </w:rPr>
   </w:style>
-  <w:style w:type="paragraph" w:styleId="Cmsor8">
+  <w:style w:type="paragraph" w:styleId="Heading8">
     <w:name w:val="heading 8"/>
-    <w:basedOn w:val="Norml"/>
-    <w:next w:val="Norml"/>
-    <w:link w:val="Cmsor8Char"/>
+    <w:basedOn w:val="Normal"/>
+    <w:next w:val="Normal"/>
+    <w:link w:val="Heading8Char"/>
     <w:uiPriority w:val="9"/>
     <w:semiHidden/>
     <w:unhideWhenUsed/>
@@ -3494,11 +3475,11 @@
       <w:color w:val="272727" w:themeColor="text1" w:themeTint="D8"/>
     </w:rPr>
   </w:style>
-  <w:style w:type="paragraph" w:styleId="Cmsor9">
+  <w:style w:type="paragraph" w:styleId="Heading9">
     <w:name w:val="heading 9"/>
-    <w:basedOn w:val="Norml"/>
-    <w:next w:val="Norml"/>
-    <w:link w:val="Cmsor9Char"/>
+    <w:basedOn w:val="Normal"/>
+    <w:next w:val="Normal"/>
+    <w:link w:val="Heading9Char"/>
     <w:uiPriority w:val="9"/>
     <w:semiHidden/>
     <w:unhideWhenUsed/>
@@ -3515,13 +3496,13 @@
       <w:color w:val="272727" w:themeColor="text1" w:themeTint="D8"/>
     </w:rPr>
   </w:style>
-  <w:style w:type="character" w:default="1" w:styleId="Bekezdsalapbettpusa">
+  <w:style w:type="character" w:default="1" w:styleId="DefaultParagraphFont">
     <w:name w:val="Default Paragraph Font"/>
     <w:uiPriority w:val="1"/>
     <w:semiHidden/>
     <w:unhideWhenUsed/>
   </w:style>
-  <w:style w:type="table" w:default="1" w:styleId="Normltblzat">
+  <w:style w:type="table" w:default="1" w:styleId="TableNormal">
     <w:name w:val="Normal Table"/>
     <w:uiPriority w:val="99"/>
     <w:semiHidden/>
@@ -3536,16 +3517,16 @@
       </w:tblCellMar>
     </w:tblPr>
   </w:style>
-  <w:style w:type="numbering" w:default="1" w:styleId="Nemlista">
+  <w:style w:type="numbering" w:default="1" w:styleId="NoList">
     <w:name w:val="No List"/>
     <w:uiPriority w:val="99"/>
     <w:semiHidden/>
     <w:unhideWhenUsed/>
   </w:style>
-  <w:style w:type="character" w:customStyle="1" w:styleId="Cmsor1Char">
-    <w:name w:val="Címsor 1 Char"/>
-    <w:basedOn w:val="Bekezdsalapbettpusa"/>
-    <w:link w:val="Cmsor1"/>
+  <w:style w:type="character" w:customStyle="1" w:styleId="Heading1Char">
+    <w:name w:val="Heading 1 Char"/>
+    <w:basedOn w:val="DefaultParagraphFont"/>
+    <w:link w:val="Heading1"/>
     <w:uiPriority w:val="9"/>
     <w:rsid w:val="00130AE6"/>
     <w:rPr>
@@ -3555,10 +3536,10 @@
       <w:szCs w:val="40"/>
     </w:rPr>
   </w:style>
-  <w:style w:type="character" w:customStyle="1" w:styleId="Cmsor2Char">
-    <w:name w:val="Címsor 2 Char"/>
-    <w:basedOn w:val="Bekezdsalapbettpusa"/>
-    <w:link w:val="Cmsor2"/>
+  <w:style w:type="character" w:customStyle="1" w:styleId="Heading2Char">
+    <w:name w:val="Heading 2 Char"/>
+    <w:basedOn w:val="DefaultParagraphFont"/>
+    <w:link w:val="Heading2"/>
     <w:uiPriority w:val="9"/>
     <w:semiHidden/>
     <w:rsid w:val="00130AE6"/>
@@ -3569,10 +3550,10 @@
       <w:szCs w:val="32"/>
     </w:rPr>
   </w:style>
-  <w:style w:type="character" w:customStyle="1" w:styleId="Cmsor3Char">
-    <w:name w:val="Címsor 3 Char"/>
-    <w:basedOn w:val="Bekezdsalapbettpusa"/>
-    <w:link w:val="Cmsor3"/>
+  <w:style w:type="character" w:customStyle="1" w:styleId="Heading3Char">
+    <w:name w:val="Heading 3 Char"/>
+    <w:basedOn w:val="DefaultParagraphFont"/>
+    <w:link w:val="Heading3"/>
     <w:uiPriority w:val="9"/>
     <w:semiHidden/>
     <w:rsid w:val="00130AE6"/>
@@ -3583,10 +3564,10 @@
       <w:szCs w:val="28"/>
     </w:rPr>
   </w:style>
-  <w:style w:type="character" w:customStyle="1" w:styleId="Cmsor4Char">
-    <w:name w:val="Címsor 4 Char"/>
-    <w:basedOn w:val="Bekezdsalapbettpusa"/>
-    <w:link w:val="Cmsor4"/>
+  <w:style w:type="character" w:customStyle="1" w:styleId="Heading4Char">
+    <w:name w:val="Heading 4 Char"/>
+    <w:basedOn w:val="DefaultParagraphFont"/>
+    <w:link w:val="Heading4"/>
     <w:uiPriority w:val="9"/>
     <w:semiHidden/>
     <w:rsid w:val="00130AE6"/>
@@ -3598,10 +3579,10 @@
       <w:sz w:val="24"/>
     </w:rPr>
   </w:style>
-  <w:style w:type="character" w:customStyle="1" w:styleId="Cmsor5Char">
-    <w:name w:val="Címsor 5 Char"/>
-    <w:basedOn w:val="Bekezdsalapbettpusa"/>
-    <w:link w:val="Cmsor5"/>
+  <w:style w:type="character" w:customStyle="1" w:styleId="Heading5Char">
+    <w:name w:val="Heading 5 Char"/>
+    <w:basedOn w:val="DefaultParagraphFont"/>
+    <w:link w:val="Heading5"/>
     <w:uiPriority w:val="9"/>
     <w:semiHidden/>
     <w:rsid w:val="00130AE6"/>
@@ -3611,10 +3592,10 @@
       <w:sz w:val="24"/>
     </w:rPr>
   </w:style>
-  <w:style w:type="character" w:customStyle="1" w:styleId="Cmsor6Char">
-    <w:name w:val="Címsor 6 Char"/>
-    <w:basedOn w:val="Bekezdsalapbettpusa"/>
-    <w:link w:val="Cmsor6"/>
+  <w:style w:type="character" w:customStyle="1" w:styleId="Heading6Char">
+    <w:name w:val="Heading 6 Char"/>
+    <w:basedOn w:val="DefaultParagraphFont"/>
+    <w:link w:val="Heading6"/>
     <w:uiPriority w:val="9"/>
     <w:semiHidden/>
     <w:rsid w:val="00130AE6"/>
@@ -3626,10 +3607,10 @@
       <w:sz w:val="24"/>
     </w:rPr>
   </w:style>
-  <w:style w:type="character" w:customStyle="1" w:styleId="Cmsor7Char">
-    <w:name w:val="Címsor 7 Char"/>
-    <w:basedOn w:val="Bekezdsalapbettpusa"/>
-    <w:link w:val="Cmsor7"/>
+  <w:style w:type="character" w:customStyle="1" w:styleId="Heading7Char">
+    <w:name w:val="Heading 7 Char"/>
+    <w:basedOn w:val="DefaultParagraphFont"/>
+    <w:link w:val="Heading7"/>
     <w:uiPriority w:val="9"/>
     <w:semiHidden/>
     <w:rsid w:val="00130AE6"/>
@@ -3639,10 +3620,10 @@
       <w:sz w:val="24"/>
     </w:rPr>
   </w:style>
-  <w:style w:type="character" w:customStyle="1" w:styleId="Cmsor8Char">
-    <w:name w:val="Címsor 8 Char"/>
-    <w:basedOn w:val="Bekezdsalapbettpusa"/>
-    <w:link w:val="Cmsor8"/>
+  <w:style w:type="character" w:customStyle="1" w:styleId="Heading8Char">
+    <w:name w:val="Heading 8 Char"/>
+    <w:basedOn w:val="DefaultParagraphFont"/>
+    <w:link w:val="Heading8"/>
     <w:uiPriority w:val="9"/>
     <w:semiHidden/>
     <w:rsid w:val="00130AE6"/>
@@ -3654,10 +3635,10 @@
       <w:sz w:val="24"/>
     </w:rPr>
   </w:style>
-  <w:style w:type="character" w:customStyle="1" w:styleId="Cmsor9Char">
-    <w:name w:val="Címsor 9 Char"/>
-    <w:basedOn w:val="Bekezdsalapbettpusa"/>
-    <w:link w:val="Cmsor9"/>
+  <w:style w:type="character" w:customStyle="1" w:styleId="Heading9Char">
+    <w:name w:val="Heading 9 Char"/>
+    <w:basedOn w:val="DefaultParagraphFont"/>
+    <w:link w:val="Heading9"/>
     <w:uiPriority w:val="9"/>
     <w:semiHidden/>
     <w:rsid w:val="00130AE6"/>
@@ -3667,11 +3648,11 @@
       <w:sz w:val="24"/>
     </w:rPr>
   </w:style>
-  <w:style w:type="paragraph" w:styleId="Cm">
+  <w:style w:type="paragraph" w:styleId="Title">
     <w:name w:val="Title"/>
-    <w:basedOn w:val="Norml"/>
-    <w:next w:val="Norml"/>
-    <w:link w:val="CmChar"/>
+    <w:basedOn w:val="Normal"/>
+    <w:next w:val="Normal"/>
+    <w:link w:val="TitleChar"/>
     <w:uiPriority w:val="10"/>
     <w:qFormat/>
     <w:rsid w:val="00130AE6"/>
@@ -3687,10 +3668,10 @@
       <w:szCs w:val="56"/>
     </w:rPr>
   </w:style>
-  <w:style w:type="character" w:customStyle="1" w:styleId="CmChar">
-    <w:name w:val="Cím Char"/>
-    <w:basedOn w:val="Bekezdsalapbettpusa"/>
-    <w:link w:val="Cm"/>
+  <w:style w:type="character" w:customStyle="1" w:styleId="TitleChar">
+    <w:name w:val="Title Char"/>
+    <w:basedOn w:val="DefaultParagraphFont"/>
+    <w:link w:val="Title"/>
     <w:uiPriority w:val="10"/>
     <w:rsid w:val="00130AE6"/>
     <w:rPr>
@@ -3701,11 +3682,11 @@
       <w:szCs w:val="56"/>
     </w:rPr>
   </w:style>
-  <w:style w:type="paragraph" w:styleId="Alcm">
+  <w:style w:type="paragraph" w:styleId="Subtitle">
     <w:name w:val="Subtitle"/>
-    <w:basedOn w:val="Norml"/>
-    <w:next w:val="Norml"/>
-    <w:link w:val="AlcmChar"/>
+    <w:basedOn w:val="Normal"/>
+    <w:next w:val="Normal"/>
+    <w:link w:val="SubtitleChar"/>
     <w:uiPriority w:val="11"/>
     <w:qFormat/>
     <w:rsid w:val="00130AE6"/>
@@ -3722,10 +3703,10 @@
       <w:szCs w:val="28"/>
     </w:rPr>
   </w:style>
-  <w:style w:type="character" w:customStyle="1" w:styleId="AlcmChar">
-    <w:name w:val="Alcím Char"/>
-    <w:basedOn w:val="Bekezdsalapbettpusa"/>
-    <w:link w:val="Alcm"/>
+  <w:style w:type="character" w:customStyle="1" w:styleId="SubtitleChar">
+    <w:name w:val="Subtitle Char"/>
+    <w:basedOn w:val="DefaultParagraphFont"/>
+    <w:link w:val="Subtitle"/>
     <w:uiPriority w:val="11"/>
     <w:rsid w:val="00130AE6"/>
     <w:rPr>
@@ -3736,11 +3717,11 @@
       <w:szCs w:val="28"/>
     </w:rPr>
   </w:style>
-  <w:style w:type="paragraph" w:styleId="Idzet">
+  <w:style w:type="paragraph" w:styleId="Quote">
     <w:name w:val="Quote"/>
-    <w:basedOn w:val="Norml"/>
-    <w:next w:val="Norml"/>
-    <w:link w:val="IdzetChar"/>
+    <w:basedOn w:val="Normal"/>
+    <w:next w:val="Normal"/>
+    <w:link w:val="QuoteChar"/>
     <w:uiPriority w:val="29"/>
     <w:qFormat/>
     <w:rsid w:val="00130AE6"/>
@@ -3754,10 +3735,10 @@
       <w:color w:val="404040" w:themeColor="text1" w:themeTint="BF"/>
     </w:rPr>
   </w:style>
-  <w:style w:type="character" w:customStyle="1" w:styleId="IdzetChar">
-    <w:name w:val="Idézet Char"/>
-    <w:basedOn w:val="Bekezdsalapbettpusa"/>
-    <w:link w:val="Idzet"/>
+  <w:style w:type="character" w:customStyle="1" w:styleId="QuoteChar">
+    <w:name w:val="Quote Char"/>
+    <w:basedOn w:val="DefaultParagraphFont"/>
+    <w:link w:val="Quote"/>
     <w:uiPriority w:val="29"/>
     <w:rsid w:val="00130AE6"/>
     <w:rPr>
@@ -3768,9 +3749,9 @@
       <w:sz w:val="24"/>
     </w:rPr>
   </w:style>
-  <w:style w:type="paragraph" w:styleId="Listaszerbekezds">
+  <w:style w:type="paragraph" w:styleId="ListParagraph">
     <w:name w:val="List Paragraph"/>
-    <w:basedOn w:val="Norml"/>
+    <w:basedOn w:val="Normal"/>
     <w:uiPriority w:val="34"/>
     <w:qFormat/>
     <w:rsid w:val="00130AE6"/>
@@ -3779,9 +3760,9 @@
       <w:contextualSpacing/>
     </w:pPr>
   </w:style>
-  <w:style w:type="character" w:styleId="Erskiemels">
+  <w:style w:type="character" w:styleId="IntenseEmphasis">
     <w:name w:val="Intense Emphasis"/>
-    <w:basedOn w:val="Bekezdsalapbettpusa"/>
+    <w:basedOn w:val="DefaultParagraphFont"/>
     <w:uiPriority w:val="21"/>
     <w:qFormat/>
     <w:rsid w:val="00130AE6"/>
@@ -3791,11 +3772,11 @@
       <w:color w:val="0F4761" w:themeColor="accent1" w:themeShade="BF"/>
     </w:rPr>
   </w:style>
-  <w:style w:type="paragraph" w:styleId="Kiemeltidzet">
+  <w:style w:type="paragraph" w:styleId="IntenseQuote">
     <w:name w:val="Intense Quote"/>
-    <w:basedOn w:val="Norml"/>
-    <w:next w:val="Norml"/>
-    <w:link w:val="KiemeltidzetChar"/>
+    <w:basedOn w:val="Normal"/>
+    <w:next w:val="Normal"/>
+    <w:link w:val="IntenseQuoteChar"/>
     <w:uiPriority w:val="30"/>
     <w:qFormat/>
     <w:rsid w:val="00130AE6"/>
@@ -3814,10 +3795,10 @@
       <w:color w:val="0F4761" w:themeColor="accent1" w:themeShade="BF"/>
     </w:rPr>
   </w:style>
-  <w:style w:type="character" w:customStyle="1" w:styleId="KiemeltidzetChar">
-    <w:name w:val="Kiemelt idézet Char"/>
-    <w:basedOn w:val="Bekezdsalapbettpusa"/>
-    <w:link w:val="Kiemeltidzet"/>
+  <w:style w:type="character" w:customStyle="1" w:styleId="IntenseQuoteChar">
+    <w:name w:val="Intense Quote Char"/>
+    <w:basedOn w:val="DefaultParagraphFont"/>
+    <w:link w:val="IntenseQuote"/>
     <w:uiPriority w:val="30"/>
     <w:rsid w:val="00130AE6"/>
     <w:rPr>
@@ -3828,9 +3809,9 @@
       <w:sz w:val="24"/>
     </w:rPr>
   </w:style>
-  <w:style w:type="character" w:styleId="Ershivatkozs">
+  <w:style w:type="character" w:styleId="IntenseReference">
     <w:name w:val="Intense Reference"/>
-    <w:basedOn w:val="Bekezdsalapbettpusa"/>
+    <w:basedOn w:val="DefaultParagraphFont"/>
     <w:uiPriority w:val="32"/>
     <w:qFormat/>
     <w:rsid w:val="00130AE6"/>
@@ -3842,9 +3823,9 @@
       <w:spacing w:val="5"/>
     </w:rPr>
   </w:style>
-  <w:style w:type="table" w:styleId="Rcsostblzat">
+  <w:style w:type="table" w:styleId="TableGrid">
     <w:name w:val="Table Grid"/>
-    <w:basedOn w:val="Normltblzat"/>
+    <w:basedOn w:val="TableNormal"/>
     <w:uiPriority w:val="39"/>
     <w:rsid w:val="00130AE6"/>
     <w:pPr>

</xml_diff>

<commit_message>
backend error handling rework and corrected gameStart
</commit_message>
<xml_diff>
--- a/Codenames-Pictures-Socket-Interface-Specification.docx
+++ b/Codenames-Pictures-Socket-Interface-Specification.docx
@@ -273,18 +273,21 @@
           <w:p>
             <w:pPr>
               <w:rPr>
-                <w:lang w:val="en-US"/>
-              </w:rPr>
-            </w:pPr>
-            <w:proofErr w:type="spellStart"/>
-            <w:r>
-              <w:rPr>
+                <w:color w:val="4EA72E" w:themeColor="accent6"/>
+                <w:lang w:val="en-US"/>
+              </w:rPr>
+            </w:pPr>
+            <w:proofErr w:type="spellStart"/>
+            <w:r>
+              <w:rPr>
+                <w:color w:val="4EA72E" w:themeColor="accent6"/>
                 <w:lang w:val="en-US"/>
               </w:rPr>
               <w:t>pick</w:t>
             </w:r>
             <w:r>
               <w:rPr>
+                <w:color w:val="4EA72E" w:themeColor="accent6"/>
                 <w:lang w:val="en-US"/>
               </w:rPr>
               <w:t>Position</w:t>
@@ -292,6 +295,7 @@
             <w:proofErr w:type="spellEnd"/>
             <w:r>
               <w:rPr>
+                <w:color w:val="4EA72E" w:themeColor="accent6"/>
                 <w:lang w:val="en-US"/>
               </w:rPr>
               <w:t>:</w:t>
@@ -376,12 +380,14 @@
           <w:p>
             <w:pPr>
               <w:rPr>
-                <w:lang w:val="en-US"/>
-              </w:rPr>
-            </w:pPr>
-            <w:proofErr w:type="spellStart"/>
-            <w:r>
-              <w:rPr>
+                <w:color w:val="4EA72E" w:themeColor="accent6"/>
+                <w:lang w:val="en-GB"/>
+              </w:rPr>
+            </w:pPr>
+            <w:proofErr w:type="spellStart"/>
+            <w:r>
+              <w:rPr>
+                <w:color w:val="4EA72E" w:themeColor="accent6"/>
                 <w:lang w:val="en-US"/>
               </w:rPr>
               <w:t>startGame</w:t>
@@ -389,6 +395,7 @@
             <w:proofErr w:type="spellEnd"/>
             <w:r>
               <w:rPr>
+                <w:color w:val="4EA72E" w:themeColor="accent6"/>
                 <w:lang w:val="en-US"/>
               </w:rPr>
               <w:t>:</w:t>
@@ -1152,13 +1159,11 @@
           <w:p>
             <w:pPr>
               <w:rPr>
-                <w:color w:val="4EA72E" w:themeColor="accent6"/>
-                <w:lang w:val="en-US"/>
-              </w:rPr>
-            </w:pPr>
-            <w:r>
-              <w:rPr>
-                <w:color w:val="4EA72E" w:themeColor="accent6"/>
+                <w:lang w:val="en-US"/>
+              </w:rPr>
+            </w:pPr>
+            <w:r>
+              <w:rPr>
                 <w:lang w:val="en-US"/>
               </w:rPr>
               <w:t>error:</w:t>
@@ -1233,7 +1238,7 @@
           <w:p>
             <w:pPr>
               <w:rPr>
-                <w:lang w:val="en-US"/>
+                <w:lang w:val="en-GB"/>
               </w:rPr>
             </w:pPr>
             <w:proofErr w:type="spellStart"/>

</xml_diff>